<commit_message>
doc: update daily standup meeting 33 notes
</commit_message>
<xml_diff>
--- a/Documents/Meeting Minutes/daily_standup_meeting_33.docx
+++ b/Documents/Meeting Minutes/daily_standup_meeting_33.docx
@@ -595,7 +595,6 @@
         <w:rPr>
           <w:rFonts w:ascii="Calibri" w:eastAsia="Calibri" w:hAnsi="Calibri" w:cs="Calibri"/>
           <w:color w:val="000000" w:themeColor="text1"/>
-          <w:highlight w:val="green"/>
           <w:lang w:val="en-GB"/>
         </w:rPr>
         <w:t>YES</w:t>
@@ -1168,7 +1167,7 @@
           <w:rFonts w:ascii="Calibri" w:eastAsia="Calibri" w:hAnsi="Calibri" w:cs="Calibri"/>
           <w:color w:val="000000" w:themeColor="text1"/>
         </w:rPr>
-        <w:t xml:space="preserve">Cleaned up </w:t>
+        <w:t xml:space="preserve">Clean up </w:t>
       </w:r>
       <w:r>
         <w:rPr>
@@ -1189,7 +1188,21 @@
           <w:rFonts w:ascii="Calibri" w:eastAsia="Calibri" w:hAnsi="Calibri" w:cs="Calibri"/>
           <w:color w:val="000000" w:themeColor="text1"/>
         </w:rPr>
-        <w:t xml:space="preserve"> (Data structures)</w:t>
+        <w:t xml:space="preserve"> (D</w:t>
+      </w:r>
+      <w:r>
+        <w:rPr>
+          <w:rFonts w:ascii="Calibri" w:eastAsia="Calibri" w:hAnsi="Calibri" w:cs="Calibri"/>
+          <w:color w:val="000000" w:themeColor="text1"/>
+        </w:rPr>
+        <w:t>esign: d</w:t>
+      </w:r>
+      <w:r>
+        <w:rPr>
+          <w:rFonts w:ascii="Calibri" w:eastAsia="Calibri" w:hAnsi="Calibri" w:cs="Calibri"/>
+          <w:color w:val="000000" w:themeColor="text1"/>
+        </w:rPr>
+        <w:t>ata structures)</w:t>
       </w:r>
       <w:r>
         <w:rPr>
@@ -1213,7 +1226,14 @@
           <w:color w:val="000000" w:themeColor="text1"/>
         </w:rPr>
         <w:lastRenderedPageBreak/>
-        <w:t xml:space="preserve">recorded </w:t>
+        <w:t>Re</w:t>
+      </w:r>
+      <w:r>
+        <w:rPr>
+          <w:rFonts w:ascii="Calibri" w:eastAsia="Calibri" w:hAnsi="Calibri" w:cs="Calibri"/>
+          <w:color w:val="000000" w:themeColor="text1"/>
+        </w:rPr>
+        <w:t xml:space="preserve">cord </w:t>
       </w:r>
       <w:r>
         <w:rPr>
@@ -1249,6 +1269,38 @@
           <w:color w:val="000000" w:themeColor="text1"/>
         </w:rPr>
         <w:t>the functionality of the data structures</w:t>
+      </w:r>
+    </w:p>
+    <w:p>
+      <w:pPr>
+        <w:pStyle w:val="ListParagraph"/>
+        <w:rPr>
+          <w:rFonts w:ascii="Calibri" w:eastAsia="Calibri" w:hAnsi="Calibri" w:cs="Calibri"/>
+          <w:color w:val="000000" w:themeColor="text1"/>
+        </w:rPr>
+      </w:pPr>
+      <w:r>
+        <w:rPr>
+          <w:rFonts w:ascii="Calibri" w:eastAsia="Calibri" w:hAnsi="Calibri" w:cs="Calibri"/>
+          <w:color w:val="000000" w:themeColor="text1"/>
+        </w:rPr>
+        <w:t xml:space="preserve">Upload Report to the </w:t>
+      </w:r>
+      <w:proofErr w:type="spellStart"/>
+      <w:r>
+        <w:rPr>
+          <w:rFonts w:ascii="Calibri" w:eastAsia="Calibri" w:hAnsi="Calibri" w:cs="Calibri"/>
+          <w:color w:val="000000" w:themeColor="text1"/>
+        </w:rPr>
+        <w:t>git</w:t>
+      </w:r>
+      <w:proofErr w:type="spellEnd"/>
+      <w:r>
+        <w:rPr>
+          <w:rFonts w:ascii="Calibri" w:eastAsia="Calibri" w:hAnsi="Calibri" w:cs="Calibri"/>
+          <w:color w:val="000000" w:themeColor="text1"/>
+        </w:rPr>
+        <w:t xml:space="preserve"> repo</w:t>
       </w:r>
     </w:p>
     <w:p>
@@ -1673,53 +1725,7 @@
           <w:rFonts w:ascii="Calibri" w:eastAsia="Calibri" w:hAnsi="Calibri" w:cs="Calibri"/>
           <w:color w:val="000000" w:themeColor="text1"/>
         </w:rPr>
-        <w:t>finished report</w:t>
-      </w:r>
-    </w:p>
-    <w:p>
-      <w:pPr>
-        <w:rPr>
-          <w:rFonts w:ascii="Calibri" w:eastAsia="Calibri" w:hAnsi="Calibri" w:cs="Calibri"/>
-          <w:color w:val="000000" w:themeColor="text1"/>
-        </w:rPr>
-      </w:pPr>
-      <w:r>
-        <w:rPr>
-          <w:rFonts w:ascii="Calibri" w:eastAsia="Calibri" w:hAnsi="Calibri" w:cs="Calibri"/>
-          <w:color w:val="000000" w:themeColor="text1"/>
-          <w:lang w:val="en-GB"/>
-        </w:rPr>
-        <w:t> </w:t>
-      </w:r>
-      <w:r>
-        <w:rPr>
-          <w:rFonts w:ascii="Calibri" w:eastAsia="Calibri" w:hAnsi="Calibri" w:cs="Calibri"/>
-          <w:color w:val="000000" w:themeColor="text1"/>
-        </w:rPr>
-        <w:t> </w:t>
-      </w:r>
-    </w:p>
-    <w:p>
-      <w:pPr>
-        <w:rPr>
-          <w:rFonts w:ascii="Calibri" w:eastAsia="Calibri" w:hAnsi="Calibri" w:cs="Calibri"/>
-          <w:color w:val="000000" w:themeColor="text1"/>
-        </w:rPr>
-      </w:pPr>
-      <w:r>
-        <w:rPr>
-          <w:rFonts w:ascii="Calibri" w:eastAsia="Calibri" w:hAnsi="Calibri" w:cs="Calibri"/>
-          <w:color w:val="000000" w:themeColor="text1"/>
-          <w:lang w:val="en-GB"/>
-        </w:rPr>
-        <w:t> </w:t>
-      </w:r>
-      <w:r>
-        <w:rPr>
-          <w:rFonts w:ascii="Calibri" w:eastAsia="Calibri" w:hAnsi="Calibri" w:cs="Calibri"/>
-          <w:color w:val="000000" w:themeColor="text1"/>
-        </w:rPr>
-        <w:t> </w:t>
+        <w:t>fix bugs</w:t>
       </w:r>
     </w:p>
     <w:p>
@@ -1782,52 +1788,6 @@
     </w:p>
     <w:p>
       <w:pPr>
-        <w:rPr>
-          <w:rFonts w:ascii="Calibri" w:eastAsia="Calibri" w:hAnsi="Calibri" w:cs="Calibri"/>
-          <w:color w:val="000000" w:themeColor="text1"/>
-        </w:rPr>
-      </w:pPr>
-      <w:r>
-        <w:rPr>
-          <w:rFonts w:ascii="Calibri" w:eastAsia="Calibri" w:hAnsi="Calibri" w:cs="Calibri"/>
-          <w:color w:val="000000" w:themeColor="text1"/>
-          <w:lang w:val="en-GB"/>
-        </w:rPr>
-        <w:t> </w:t>
-      </w:r>
-      <w:r>
-        <w:rPr>
-          <w:rFonts w:ascii="Calibri" w:eastAsia="Calibri" w:hAnsi="Calibri" w:cs="Calibri"/>
-          <w:color w:val="000000" w:themeColor="text1"/>
-        </w:rPr>
-        <w:t> </w:t>
-      </w:r>
-    </w:p>
-    <w:p>
-      <w:pPr>
-        <w:rPr>
-          <w:rFonts w:ascii="Calibri" w:eastAsia="Calibri" w:hAnsi="Calibri" w:cs="Calibri"/>
-          <w:color w:val="000000" w:themeColor="text1"/>
-        </w:rPr>
-      </w:pPr>
-      <w:r>
-        <w:rPr>
-          <w:rFonts w:ascii="Calibri" w:eastAsia="Calibri" w:hAnsi="Calibri" w:cs="Calibri"/>
-          <w:color w:val="000000" w:themeColor="text1"/>
-          <w:lang w:val="en-GB"/>
-        </w:rPr>
-        <w:t> </w:t>
-      </w:r>
-      <w:r>
-        <w:rPr>
-          <w:rFonts w:ascii="Calibri" w:eastAsia="Calibri" w:hAnsi="Calibri" w:cs="Calibri"/>
-          <w:color w:val="000000" w:themeColor="text1"/>
-        </w:rPr>
-        <w:t> </w:t>
-      </w:r>
-    </w:p>
-    <w:p>
-      <w:pPr>
         <w:pStyle w:val="ListParagraph"/>
         <w:numPr>
           <w:ilvl w:val="0"/>
@@ -1892,36 +1852,6 @@
         </w:rPr>
         <w:t> </w:t>
       </w:r>
-      <w:r>
-        <w:rPr>
-          <w:rFonts w:ascii="Calibri" w:eastAsia="Calibri" w:hAnsi="Calibri" w:cs="Calibri"/>
-          <w:color w:val="000000" w:themeColor="text1"/>
-        </w:rPr>
-        <w:t> </w:t>
-      </w:r>
-    </w:p>
-    <w:p>
-      <w:pPr>
-        <w:rPr>
-          <w:rFonts w:ascii="Calibri" w:eastAsia="Calibri" w:hAnsi="Calibri" w:cs="Calibri"/>
-          <w:color w:val="000000" w:themeColor="text1"/>
-        </w:rPr>
-      </w:pPr>
-      <w:r>
-        <w:rPr>
-          <w:rFonts w:ascii="Calibri" w:eastAsia="Calibri" w:hAnsi="Calibri" w:cs="Calibri"/>
-          <w:color w:val="000000" w:themeColor="text1"/>
-          <w:lang w:val="en-GB"/>
-        </w:rPr>
-        <w:t> </w:t>
-      </w:r>
-      <w:r>
-        <w:rPr>
-          <w:rFonts w:ascii="Calibri" w:eastAsia="Calibri" w:hAnsi="Calibri" w:cs="Calibri"/>
-          <w:color w:val="000000" w:themeColor="text1"/>
-        </w:rPr>
-        <w:t> </w:t>
-      </w:r>
     </w:p>
     <w:p>
       <w:pPr>
@@ -1962,7 +1892,6 @@
           <w:u w:val="single"/>
           <w:lang w:val="en-GB"/>
         </w:rPr>
-        <w:lastRenderedPageBreak/>
         <w:t>Team Member (5): Name: </w:t>
       </w:r>
       <w:r>
@@ -2034,52 +1963,6 @@
     </w:p>
     <w:p>
       <w:pPr>
-        <w:rPr>
-          <w:rFonts w:ascii="Calibri" w:eastAsia="Calibri" w:hAnsi="Calibri" w:cs="Calibri"/>
-          <w:color w:val="000000" w:themeColor="text1"/>
-        </w:rPr>
-      </w:pPr>
-      <w:r>
-        <w:rPr>
-          <w:rFonts w:ascii="Calibri" w:eastAsia="Calibri" w:hAnsi="Calibri" w:cs="Calibri"/>
-          <w:color w:val="000000" w:themeColor="text1"/>
-          <w:lang w:val="en-GB"/>
-        </w:rPr>
-        <w:t> </w:t>
-      </w:r>
-      <w:r>
-        <w:rPr>
-          <w:rFonts w:ascii="Calibri" w:eastAsia="Calibri" w:hAnsi="Calibri" w:cs="Calibri"/>
-          <w:color w:val="000000" w:themeColor="text1"/>
-        </w:rPr>
-        <w:t> </w:t>
-      </w:r>
-    </w:p>
-    <w:p>
-      <w:pPr>
-        <w:rPr>
-          <w:rFonts w:ascii="Calibri" w:eastAsia="Calibri" w:hAnsi="Calibri" w:cs="Calibri"/>
-          <w:color w:val="000000" w:themeColor="text1"/>
-        </w:rPr>
-      </w:pPr>
-      <w:r>
-        <w:rPr>
-          <w:rFonts w:ascii="Calibri" w:eastAsia="Calibri" w:hAnsi="Calibri" w:cs="Calibri"/>
-          <w:color w:val="000000" w:themeColor="text1"/>
-          <w:lang w:val="en-GB"/>
-        </w:rPr>
-        <w:t> </w:t>
-      </w:r>
-      <w:r>
-        <w:rPr>
-          <w:rFonts w:ascii="Calibri" w:eastAsia="Calibri" w:hAnsi="Calibri" w:cs="Calibri"/>
-          <w:color w:val="000000" w:themeColor="text1"/>
-        </w:rPr>
-        <w:t> </w:t>
-      </w:r>
-    </w:p>
-    <w:p>
-      <w:pPr>
         <w:pStyle w:val="ListParagraph"/>
         <w:numPr>
           <w:ilvl w:val="0"/>
@@ -2119,30 +2002,8 @@
           <w:color w:val="000000" w:themeColor="text1"/>
           <w:lang w:val="en-GB"/>
         </w:rPr>
+        <w:lastRenderedPageBreak/>
         <w:t>Answer: </w:t>
-      </w:r>
-      <w:r>
-        <w:rPr>
-          <w:rFonts w:ascii="Calibri" w:eastAsia="Calibri" w:hAnsi="Calibri" w:cs="Calibri"/>
-          <w:color w:val="000000" w:themeColor="text1"/>
-        </w:rPr>
-        <w:t> </w:t>
-      </w:r>
-    </w:p>
-    <w:p>
-      <w:pPr>
-        <w:rPr>
-          <w:rFonts w:ascii="Calibri" w:eastAsia="Calibri" w:hAnsi="Calibri" w:cs="Calibri"/>
-          <w:color w:val="000000" w:themeColor="text1"/>
-        </w:rPr>
-      </w:pPr>
-      <w:r>
-        <w:rPr>
-          <w:rFonts w:ascii="Calibri" w:eastAsia="Calibri" w:hAnsi="Calibri" w:cs="Calibri"/>
-          <w:color w:val="000000" w:themeColor="text1"/>
-          <w:lang w:val="en-GB"/>
-        </w:rPr>
-        <w:t> </w:t>
       </w:r>
       <w:r>
         <w:rPr>

</xml_diff>